<commit_message>
added gramatical changes to method and discussion
</commit_message>
<xml_diff>
--- a/3. Methods Draft.docx
+++ b/3. Methods Draft.docx
@@ -181,7 +181,13 @@
         <w:t xml:space="preserve">and </w:t>
       </w:r>
       <w:r>
-        <w:t>if the songs tempo changes, etc</w:t>
+        <w:t xml:space="preserve">if the </w:t>
+      </w:r>
+      <w:r>
+        <w:t>music’s</w:t>
+      </w:r>
+      <w:r>
+        <w:t xml:space="preserve"> tempo changes, etc</w:t>
       </w:r>
       <w:r>
         <w:t>. W</w:t>
@@ -351,7 +357,13 @@
         <w:t xml:space="preserve"> in their length </w:t>
       </w:r>
       <w:r>
-        <w:t xml:space="preserve">and so would be counted as different note </w:t>
+        <w:t>and so would be counted as different note</w:t>
+      </w:r>
+      <w:r>
+        <w:t>s</w:t>
+      </w:r>
+      <w:r>
+        <w:t xml:space="preserve"> </w:t>
       </w:r>
       <w:r>
         <w:t>when the frequency distribution is calculated (</w:t>
@@ -366,7 +378,7 @@
         <w:t>)</w:t>
       </w:r>
       <w:r>
-        <w:t>. To remedy this, each note’s length is rounded to specified minimum number</w:t>
+        <w:t>. To remedy this, each notes length is rounded to specified minimum number</w:t>
       </w:r>
       <w:r>
         <w:t>, this is defaulted to 0.25 and then</w:t>
@@ -538,7 +550,13 @@
       </w:r>
       <w:proofErr w:type="spellEnd"/>
       <w:r>
-        <w:t xml:space="preserve"> at the correct position, if it is not greater than this, the rests length gets added onto the previous notes length. This is to combat MIDI file that have not been created properly, </w:t>
+        <w:t xml:space="preserve"> at the correct position, if it is not greater than this, the rests length gets added onto the previous notes length. This is to combat MIDI file</w:t>
+      </w:r>
+      <w:r>
+        <w:t>s</w:t>
+      </w:r>
+      <w:r>
+        <w:t xml:space="preserve"> that have not been created properly, </w:t>
       </w:r>
       <w:r>
         <w:lastRenderedPageBreak/>
@@ -554,10 +572,33 @@
         <w:t xml:space="preserve"> </w:t>
       </w:r>
       <w:r>
-        <w:t>the majority of the notes are 0.25 in length, but spaced at 0.5 and so a 0.25 length rest is created between most note. When this file is used for a Markov chain, each note (state) would then always go to a rest, and that rest could then go to essentially any note</w:t>
-      </w:r>
-      <w:r>
-        <w:t xml:space="preserve"> creating a much more disorganised music</w:t>
+        <w:t xml:space="preserve">the majority of the notes are 0.25 in </w:t>
+      </w:r>
+      <w:proofErr w:type="gramStart"/>
+      <w:r>
+        <w:t>length, but</w:t>
+      </w:r>
+      <w:proofErr w:type="gramEnd"/>
+      <w:r>
+        <w:t xml:space="preserve"> spaced at 0.5 and so a 0.25 length rest is created between most note</w:t>
+      </w:r>
+      <w:r>
+        <w:t>s</w:t>
+      </w:r>
+      <w:r>
+        <w:t>. When this file is used for a Markov chain, each note (state) would then always go to a rest, and that rest could then go to essentially any note</w:t>
+      </w:r>
+      <w:r>
+        <w:t xml:space="preserve"> creating a much more </w:t>
+      </w:r>
+      <w:r>
+        <w:t>disjointed piece of</w:t>
+      </w:r>
+      <w:r>
+        <w:t xml:space="preserve"> music</w:t>
+      </w:r>
+      <w:r>
+        <w:t>.</w:t>
       </w:r>
     </w:p>
     <w:p/>
@@ -806,11 +847,94 @@
       </w:r>
       <w:proofErr w:type="spellEnd"/>
       <w:r>
-        <w:t xml:space="preserve">. The application loops through the sequence of notes and checks if each note has occurred in the MidiHolder of each DependHolder. If this is not the case, there is a new note pair and so creates a new DependHolder with its MidiHolder set to the current note and then it adds the next note to its NextNote list and sets its frequency to 1. Conversely if the current note </w:t>
+        <w:t>. The application loops through the sequence of notes and checks if each note has occurred in the MidiHolder of each DependHolder. If this is not the case, there is a new note pair and so</w:t>
+      </w:r>
+      <w:r>
+        <w:t xml:space="preserve"> a new </w:t>
+      </w:r>
+      <w:r>
+        <w:t xml:space="preserve">a new </w:t>
+      </w:r>
+      <w:proofErr w:type="spellStart"/>
+      <w:r>
+        <w:t>DependHolder</w:t>
+      </w:r>
+      <w:proofErr w:type="spellEnd"/>
+      <w:r>
+        <w:t xml:space="preserve"> is</w:t>
+      </w:r>
+      <w:r>
+        <w:t xml:space="preserve"> create</w:t>
+      </w:r>
+      <w:r>
+        <w:t>d</w:t>
+      </w:r>
+      <w:r>
+        <w:t>,</w:t>
+      </w:r>
+      <w:r>
+        <w:t xml:space="preserve"> </w:t>
+      </w:r>
+      <w:r>
+        <w:t>and</w:t>
+      </w:r>
+      <w:r>
+        <w:t xml:space="preserve"> its </w:t>
+      </w:r>
+      <w:proofErr w:type="spellStart"/>
+      <w:r>
+        <w:t>MidiHolder</w:t>
+      </w:r>
+      <w:proofErr w:type="spellEnd"/>
+      <w:r>
+        <w:t xml:space="preserve"> </w:t>
+      </w:r>
+      <w:r>
+        <w:t xml:space="preserve">is then </w:t>
+      </w:r>
+      <w:r>
+        <w:t>set to the current note</w:t>
+      </w:r>
+      <w:r>
+        <w:t>.</w:t>
+      </w:r>
+      <w:r>
+        <w:t xml:space="preserve"> </w:t>
+      </w:r>
+      <w:r>
+        <w:t xml:space="preserve">The next note in the sequence is then added to the new </w:t>
+      </w:r>
+      <w:proofErr w:type="spellStart"/>
+      <w:r>
+        <w:t>DependHolder’s</w:t>
+      </w:r>
+      <w:proofErr w:type="spellEnd"/>
+      <w:r>
+        <w:t xml:space="preserve"> </w:t>
+      </w:r>
+      <w:proofErr w:type="spellStart"/>
+      <w:r>
+        <w:t>NextNote</w:t>
+      </w:r>
+      <w:proofErr w:type="spellEnd"/>
+      <w:r>
+        <w:t xml:space="preserve"> list</w:t>
+      </w:r>
+      <w:r>
+        <w:t xml:space="preserve">, </w:t>
       </w:r>
       <w:r>
         <w:lastRenderedPageBreak/>
-        <w:t xml:space="preserve">was found in the </w:t>
+        <w:t>with a</w:t>
+      </w:r>
+      <w:r>
+        <w:t xml:space="preserve"> frequency </w:t>
+      </w:r>
+      <w:r>
+        <w:t xml:space="preserve">of </w:t>
+      </w:r>
+      <w:r>
+        <w:t xml:space="preserve">1. Conversely if the current note was found in the </w:t>
       </w:r>
       <w:proofErr w:type="spellStart"/>
       <w:r>
@@ -1671,14 +1795,36 @@
       <w:r>
         <w:t xml:space="preserve">Figure </w:t>
       </w:r>
-      <w:fldSimple w:instr=" SEQ Figure \* ARABIC ">
-        <w:r>
-          <w:rPr>
-            <w:noProof/>
-          </w:rPr>
-          <w:t>3</w:t>
-        </w:r>
-      </w:fldSimple>
+      <w:r>
+        <w:rPr>
+          <w:noProof/>
+        </w:rPr>
+        <w:fldChar w:fldCharType="begin"/>
+      </w:r>
+      <w:r>
+        <w:rPr>
+          <w:noProof/>
+        </w:rPr>
+        <w:instrText xml:space="preserve"> SEQ Figure \* ARABIC </w:instrText>
+      </w:r>
+      <w:r>
+        <w:rPr>
+          <w:noProof/>
+        </w:rPr>
+        <w:fldChar w:fldCharType="separate"/>
+      </w:r>
+      <w:r>
+        <w:rPr>
+          <w:noProof/>
+        </w:rPr>
+        <w:t>3</w:t>
+      </w:r>
+      <w:r>
+        <w:rPr>
+          <w:noProof/>
+        </w:rPr>
+        <w:fldChar w:fldCharType="end"/>
+      </w:r>
       <w:r>
         <w:t xml:space="preserve">: The calculation for the random number weighting, using the intensity, the </w:t>
       </w:r>
@@ -1910,7 +2056,31 @@
         </w:r>
       </w:hyperlink>
       <w:r>
-        <w:t xml:space="preserve">), while it is doing this it keeps track of the current temporal length of the phrase, once this length exceeds a specified number the generation stops and the last note’s length is reduced so the phrase’s length complies with the specified length. The three phrases are then added to a list of </w:t>
+        <w:t>), while it is doing this it keeps track of the current temporal length of the phrase, once this length exceeds a specified number</w:t>
+      </w:r>
+      <w:r>
+        <w:t>,</w:t>
+      </w:r>
+      <w:r>
+        <w:t xml:space="preserve"> the generation stops and the last note’s length is reduced so the </w:t>
+      </w:r>
+      <w:r>
+        <w:t>total</w:t>
+      </w:r>
+      <w:r>
+        <w:t xml:space="preserve"> length </w:t>
+      </w:r>
+      <w:r>
+        <w:t xml:space="preserve">of the phrase </w:t>
+      </w:r>
+      <w:r>
+        <w:t xml:space="preserve">complies with the specified </w:t>
+      </w:r>
+      <w:r>
+        <w:t xml:space="preserve">maximum </w:t>
+      </w:r>
+      <w:r>
+        <w:t xml:space="preserve">length. The three phrases are then added to a list of </w:t>
       </w:r>
       <w:proofErr w:type="spellStart"/>
       <w:r>
@@ -1954,7 +2124,13 @@
       </w:r>
       <w:proofErr w:type="spellEnd"/>
       <w:r>
-        <w:t>’, this is the length in second that the shortest note length (defaulted to 0.25 beats) takes at the current bpm, the calculation is as follows;</w:t>
+        <w:t>’, this is the length in second</w:t>
+      </w:r>
+      <w:r>
+        <w:t>s</w:t>
+      </w:r>
+      <w:r>
+        <w:t xml:space="preserve"> that the shortest note length (defaulted to 0.25 beats) takes at the current bpm, the calculation is as follows;</w:t>
       </w:r>
     </w:p>
     <w:p/>
@@ -2095,14 +2271,36 @@
       <w:r>
         <w:t xml:space="preserve">Figure </w:t>
       </w:r>
-      <w:fldSimple w:instr=" SEQ Figure \* ARABIC ">
-        <w:r>
-          <w:rPr>
-            <w:noProof/>
-          </w:rPr>
-          <w:t>4</w:t>
-        </w:r>
-      </w:fldSimple>
+      <w:r>
+        <w:rPr>
+          <w:noProof/>
+        </w:rPr>
+        <w:fldChar w:fldCharType="begin"/>
+      </w:r>
+      <w:r>
+        <w:rPr>
+          <w:noProof/>
+        </w:rPr>
+        <w:instrText xml:space="preserve"> SEQ Figure \* ARABIC </w:instrText>
+      </w:r>
+      <w:r>
+        <w:rPr>
+          <w:noProof/>
+        </w:rPr>
+        <w:fldChar w:fldCharType="separate"/>
+      </w:r>
+      <w:r>
+        <w:rPr>
+          <w:noProof/>
+        </w:rPr>
+        <w:t>4</w:t>
+      </w:r>
+      <w:r>
+        <w:rPr>
+          <w:noProof/>
+        </w:rPr>
+        <w:fldChar w:fldCharType="end"/>
+      </w:r>
       <w:r>
         <w:t>: How the MusicController calculates the t</w:t>
       </w:r>
@@ -2130,7 +2328,13 @@
         <w:t>passed to</w:t>
       </w:r>
       <w:r>
-        <w:t xml:space="preserve"> a coroutine</w:t>
+        <w:t xml:space="preserve"> a </w:t>
+      </w:r>
+      <w:r>
+        <w:rPr>
+          <w:highlight w:val="yellow"/>
+        </w:rPr>
+        <w:t>coroutine</w:t>
       </w:r>
       <w:r>
         <w:t xml:space="preserve"> to be played</w:t>
@@ -2139,7 +2343,13 @@
         <w:t xml:space="preserve">. This starts by checking if the note is a rest (if it is the pitch will be -1), if </w:t>
       </w:r>
       <w:r>
-        <w:t>this is no the case</w:t>
+        <w:t>this is no</w:t>
+      </w:r>
+      <w:r>
+        <w:t>t</w:t>
+      </w:r>
+      <w:r>
+        <w:t xml:space="preserve"> the case</w:t>
       </w:r>
       <w:r>
         <w:t xml:space="preserve"> it will continue. </w:t>
@@ -2185,10 +2395,51 @@
         <w:t xml:space="preserve">which consists of subtracting 12 from the note’s pitch until it is below 12, </w:t>
       </w:r>
       <w:r>
-        <w:t>for example if this process is done to C4 its note number of 60</w:t>
-      </w:r>
-      <w:r>
-        <w:t xml:space="preserve"> the resulting ‘base’ note is 0, for D7 with a note number of 98 would be reduced to 2, the number of time 12 has to be subtracted is also saved as this the amount of pitched the note has to be reduced by</w:t>
+        <w:t>for example if this process is done to C4</w:t>
+      </w:r>
+      <w:r>
+        <w:t>,</w:t>
+      </w:r>
+      <w:r>
+        <w:t xml:space="preserve"> its note number of 60</w:t>
+      </w:r>
+      <w:r>
+        <w:t>,</w:t>
+      </w:r>
+      <w:r>
+        <w:t xml:space="preserve"> the resulting ‘base’ note is 0, for D7 with a note number of 98 would be reduced to 2</w:t>
+      </w:r>
+      <w:r>
+        <w:t>.</w:t>
+      </w:r>
+      <w:r>
+        <w:t xml:space="preserve"> </w:t>
+      </w:r>
+      <w:r>
+        <w:t>T</w:t>
+      </w:r>
+      <w:r>
+        <w:t>he number of time</w:t>
+      </w:r>
+      <w:r>
+        <w:t>s</w:t>
+      </w:r>
+      <w:r>
+        <w:t xml:space="preserve"> 12 </w:t>
+      </w:r>
+      <w:proofErr w:type="gramStart"/>
+      <w:r>
+        <w:t>has to</w:t>
+      </w:r>
+      <w:proofErr w:type="gramEnd"/>
+      <w:r>
+        <w:t xml:space="preserve"> be subtracted is also saved as this the amount the note</w:t>
+      </w:r>
+      <w:r>
+        <w:t>s pitch</w:t>
+      </w:r>
+      <w:r>
+        <w:t xml:space="preserve"> has to be reduced by</w:t>
       </w:r>
       <w:r>
         <w:t>.</w:t>
@@ -2399,21 +2650,49 @@
       <w:r>
         <w:t xml:space="preserve">Figure </w:t>
       </w:r>
-      <w:fldSimple w:instr=" SEQ Figure \* ARABIC ">
-        <w:r>
-          <w:rPr>
-            <w:noProof/>
-          </w:rPr>
-          <w:t>5</w:t>
-        </w:r>
-      </w:fldSimple>
+      <w:r>
+        <w:rPr>
+          <w:noProof/>
+        </w:rPr>
+        <w:fldChar w:fldCharType="begin"/>
+      </w:r>
+      <w:r>
+        <w:rPr>
+          <w:noProof/>
+        </w:rPr>
+        <w:instrText xml:space="preserve"> SEQ Figure \* ARABIC </w:instrText>
+      </w:r>
+      <w:r>
+        <w:rPr>
+          <w:noProof/>
+        </w:rPr>
+        <w:fldChar w:fldCharType="separate"/>
+      </w:r>
+      <w:r>
+        <w:rPr>
+          <w:noProof/>
+        </w:rPr>
+        <w:t>5</w:t>
+      </w:r>
+      <w:r>
+        <w:rPr>
+          <w:noProof/>
+        </w:rPr>
+        <w:fldChar w:fldCharType="end"/>
+      </w:r>
       <w:r>
         <w:t>: The calculation to find a note's length in seconds at the current bpm</w:t>
       </w:r>
     </w:p>
     <w:p>
       <w:r>
-        <w:t xml:space="preserve">The coroutine is then paused for the calculated length of time. Once this time has passed the synthesiser is then told to stop playing the note. The next note is then chosen, if the structured music is currently being played the next note is taken form the list of progenerated notes, if not then the current note is passed to the ‘choosing notes’ process (see above in section </w:t>
+        <w:t xml:space="preserve">The coroutine is then paused for the calculated length of time. Once this time has passed the synthesiser is then told to stop playing the note. The next note is then chosen, if the structured music is currently being played the next note is taken </w:t>
+      </w:r>
+      <w:r>
+        <w:t>from</w:t>
+      </w:r>
+      <w:r>
+        <w:t xml:space="preserve"> the list of progenerated notes, if not then the current note is passed to the ‘choosing notes’ process (see above in section </w:t>
       </w:r>
       <w:hyperlink w:anchor="_3.2.2_-_Choosing" w:history="1">
         <w:r>
@@ -2508,13 +2787,11 @@
       <w:r>
         <w:t xml:space="preserve">trying </w:t>
       </w:r>
-      <w:proofErr w:type="gramStart"/>
-      <w:r>
-        <w:t>avoid</w:t>
-      </w:r>
-      <w:proofErr w:type="gramEnd"/>
-      <w:r>
-        <w:t xml:space="preserve"> </w:t>
+      <w:r>
+        <w:t xml:space="preserve">to </w:t>
+      </w:r>
+      <w:r>
+        <w:t xml:space="preserve">avoid </w:t>
       </w:r>
       <w:r>
         <w:t>robot</w:t>
@@ -2911,7 +3188,13 @@
         <w:t>influences</w:t>
       </w:r>
       <w:r>
-        <w:t xml:space="preserve"> the intensity, the closer they are to them the higher the intensity is. The guards also have </w:t>
+        <w:t xml:space="preserve"> the intensity, the closer they are to </w:t>
+      </w:r>
+      <w:r>
+        <w:t>the guards</w:t>
+      </w:r>
+      <w:r>
+        <w:t xml:space="preserve"> the higher the intensity is. The guards also have </w:t>
       </w:r>
       <w:r>
         <w:t>four</w:t>
@@ -3112,7 +3395,25 @@
     <w:p/>
     <w:p>
       <w:r>
-        <w:t xml:space="preserve">The amount of the pickups the player also positively affects the intensity, the more they collect they higher the intensity. </w:t>
+        <w:t xml:space="preserve">The amount of the pickups the player </w:t>
+      </w:r>
+      <w:r>
+        <w:t xml:space="preserve">has collected </w:t>
+      </w:r>
+      <w:r>
+        <w:t xml:space="preserve">also </w:t>
+      </w:r>
+      <w:r>
+        <w:t xml:space="preserve">has a </w:t>
+      </w:r>
+      <w:r>
+        <w:t xml:space="preserve">positive </w:t>
+      </w:r>
+      <w:r>
+        <w:t>effect on</w:t>
+      </w:r>
+      <w:r>
+        <w:t xml:space="preserve"> the intensity, the more they collect the higher the intensity. </w:t>
       </w:r>
       <w:r>
         <w:t xml:space="preserve">Other factors affect the intensity of the game, although they do not directly affect the music they make the game harder to complete and so the player will get more stressed. The first of which is that the </w:t>
@@ -3184,6 +3485,9 @@
         <w:t>activate</w:t>
       </w:r>
       <w:r>
+        <w:t>d</w:t>
+      </w:r>
+      <w:r>
         <w:t xml:space="preserve"> for the rest of the game, this change is indicated by a dialogue line and warning lights (Top right if Figure X - A)</w:t>
       </w:r>
       <w:r>
@@ -3258,7 +3562,16 @@
         <w:t>’s</w:t>
       </w:r>
       <w:r>
-        <w:t xml:space="preserve"> valence is the number of orbs </w:t>
+        <w:t xml:space="preserve"> valence is the number of </w:t>
+      </w:r>
+      <w:r>
+        <w:rPr>
+          <w:highlight w:val="yellow"/>
+        </w:rPr>
+        <w:t>orbs</w:t>
+      </w:r>
+      <w:r>
+        <w:t xml:space="preserve"> </w:t>
       </w:r>
       <w:r>
         <w:t>collected as this is the main way the player will track their progression, the higher this is the higher the valence is. The second is the number of lives the player has, start</w:t>
@@ -3291,7 +3604,43 @@
     </w:p>
     <w:p>
       <w:r>
-        <w:t>To allow the various events in the game (described above) to affect the music their value must first be calculated, this is down by scaling each value to be between 0 and 1, the exception to this is the speed factor which is ranged from -1 to 1. These values are calculated as follows;</w:t>
+        <w:t>To allow the various events in the game (described above) to affect the music</w:t>
+      </w:r>
+      <w:r>
+        <w:t>,</w:t>
+      </w:r>
+      <w:r>
+        <w:t xml:space="preserve"> their value must first be calculated</w:t>
+      </w:r>
+      <w:r>
+        <w:t>.</w:t>
+      </w:r>
+      <w:r>
+        <w:t xml:space="preserve"> </w:t>
+      </w:r>
+      <w:r>
+        <w:t>T</w:t>
+      </w:r>
+      <w:r>
+        <w:t xml:space="preserve">his is </w:t>
+      </w:r>
+      <w:r>
+        <w:t>done</w:t>
+      </w:r>
+      <w:r>
+        <w:t xml:space="preserve"> by scaling each value to be between 0 and 1</w:t>
+      </w:r>
+      <w:r>
+        <w:t>. T</w:t>
+      </w:r>
+      <w:r>
+        <w:t>he exception to this</w:t>
+      </w:r>
+      <w:r>
+        <w:t>,</w:t>
+      </w:r>
+      <w:r>
+        <w:t xml:space="preserve"> is the speed factor which is ranged from -1 to 1. These values are calculated as follows;</w:t>
       </w:r>
     </w:p>
     <w:p>
@@ -3303,7 +3652,13 @@
         </w:numPr>
       </w:pPr>
       <w:r>
-        <w:t>Progression - The ratio of collected pickups to the total number that available.</w:t>
+        <w:t xml:space="preserve">Progression - The ratio of collected </w:t>
+      </w:r>
+      <w:r>
+        <w:t>orbs</w:t>
+      </w:r>
+      <w:r>
+        <w:t xml:space="preserve"> to the total number that available.</w:t>
       </w:r>
     </w:p>
     <w:p>
@@ -3315,7 +3670,13 @@
         </w:numPr>
       </w:pPr>
       <w:r>
-        <w:t>Guard Proximity - The distance between the player and the closet guard, this value is then scaled down by a minimum and maximum distance, clamped between 0 and 1, and then subtracted from 1.</w:t>
+        <w:t xml:space="preserve">Guard Proximity - The distance between the player and the </w:t>
+      </w:r>
+      <w:r>
+        <w:t>closest</w:t>
+      </w:r>
+      <w:r>
+        <w:t xml:space="preserve"> guard, this value is then scaled down by a minimum and maximum distance, clamped between 0 and 1, and then subtracted from 1.</w:t>
       </w:r>
     </w:p>
     <w:p>
@@ -3350,7 +3711,13 @@
         </w:numPr>
       </w:pPr>
       <w:r>
-        <w:t>Lives Left - The players current live is divided by the starting lives number.</w:t>
+        <w:t>Lives Left - The players current live</w:t>
+      </w:r>
+      <w:r>
+        <w:t>s are</w:t>
+      </w:r>
+      <w:r>
+        <w:t xml:space="preserve"> divided by the starting lives number.</w:t>
       </w:r>
     </w:p>
     <w:p>
@@ -3362,15 +3729,28 @@
         </w:numPr>
       </w:pPr>
       <w:r>
-        <w:t xml:space="preserve">Speed - If the player is still the speed variable gets set to -1, walking sets it to 0, and running to 1. This value is then interpolated between </w:t>
-      </w:r>
-      <w:proofErr w:type="gramStart"/>
-      <w:r>
-        <w:t>these value</w:t>
-      </w:r>
-      <w:proofErr w:type="gramEnd"/>
-      <w:r>
-        <w:t xml:space="preserve"> so the change in the speeds affect on the intensity is smooth.</w:t>
+        <w:t xml:space="preserve">Speed - If the player is still the speed variable gets set to -1, walking sets it to 0, and running to 1. </w:t>
+      </w:r>
+      <w:r>
+        <w:rPr>
+          <w:highlight w:val="yellow"/>
+        </w:rPr>
+        <w:t xml:space="preserve">This value is then interpolated between </w:t>
+      </w:r>
+      <w:r>
+        <w:rPr>
+          <w:highlight w:val="yellow"/>
+        </w:rPr>
+        <w:t>these values</w:t>
+      </w:r>
+      <w:r>
+        <w:rPr>
+          <w:highlight w:val="yellow"/>
+        </w:rPr>
+        <w:t xml:space="preserve"> so the change in the speeds affect on the intensity is smooth</w:t>
+      </w:r>
+      <w:r>
+        <w:t>.</w:t>
       </w:r>
     </w:p>
     <w:p>
@@ -3404,7 +3784,13 @@
         <w:t>factor,</w:t>
       </w:r>
       <w:r>
-        <w:t xml:space="preserve"> so they have the desired effect on the intensity and valence, the default scaling values are shown below in Figure </w:t>
+        <w:t xml:space="preserve"> so they have the desired effect on the intensity and valence</w:t>
+      </w:r>
+      <w:r>
+        <w:t>. T</w:t>
+      </w:r>
+      <w:r>
+        <w:t xml:space="preserve">he default scaling values are shown below in Figure </w:t>
       </w:r>
       <w:r>
         <w:rPr>
@@ -3427,11 +3813,9 @@
       <w:r>
         <w:t xml:space="preserve">hese values can be change from the Unity inspector to better suit what a developer wants </w:t>
       </w:r>
-      <w:proofErr w:type="gramStart"/>
-      <w:r>
-        <w:t>form</w:t>
-      </w:r>
-      <w:proofErr w:type="gramEnd"/>
+      <w:r>
+        <w:t>to form</w:t>
+      </w:r>
       <w:r>
         <w:t xml:space="preserve"> the system.</w:t>
       </w:r>
@@ -4281,18 +4665,39 @@
     <w:p/>
     <w:p>
       <w:r>
-        <w:t xml:space="preserve">The final intensity and valence are then modified with delta time so the transition between states is not too jarring (the speed at which this happen can </w:t>
+        <w:t>The final intensity and valence are then modified with delta time so the transition between states is not too jarring (the speed at which this happen</w:t>
+      </w:r>
+      <w:r>
+        <w:t>s</w:t>
+      </w:r>
+      <w:r>
+        <w:t xml:space="preserve"> can </w:t>
       </w:r>
       <w:r>
         <w:t xml:space="preserve">also </w:t>
       </w:r>
       <w:r>
-        <w:t xml:space="preserve">be set </w:t>
-      </w:r>
-      <w:r>
+        <w:t>be set</w:t>
+      </w:r>
+      <w:r>
+        <w:t xml:space="preserve"> in</w:t>
+      </w:r>
+      <w:r>
+        <w:t xml:space="preserve"> </w:t>
+      </w:r>
+      <w:r>
+        <w:rPr>
+          <w:highlight w:val="yellow"/>
+        </w:rPr>
         <w:t>the inspector</w:t>
       </w:r>
       <w:r>
+        <w:rPr>
+          <w:highlight w:val="yellow"/>
+        </w:rPr>
+        <w:t>)</w:t>
+      </w:r>
+      <w:r>
         <w:t>. These values are then clamped between 1 and -1.</w:t>
       </w:r>
     </w:p>
@@ -4331,7 +4736,10 @@
         <w:t>). The first section is on the previous experiences of the participants, this asks how much time they spend in a week playing video games, as video games are a common source of procedural/reactive music</w:t>
       </w:r>
       <w:r>
-        <w:t xml:space="preserve"> it was hypothesised that people with this previous experience would be able to hear the effects with greater ease. For this same reason participants were also asked if they played a musical instrument, as they would be more familiar with changes in music. They were also asked if they thought reactive music was important.</w:t>
+        <w:t>. I</w:t>
+      </w:r>
+      <w:r>
+        <w:t>t was hypothesised that people with this previous experience would be able to hear the effects with greater ease. For this same reason participants were also asked if they played a musical instrument, as they would be more familiar with changes in music. They were also asked if they thought reactive music was important.</w:t>
       </w:r>
       <w:r>
         <w:t xml:space="preserve"> </w:t>
@@ -4339,7 +4747,13 @@
     </w:p>
     <w:p>
       <w:r>
-        <w:t>They are then asked to download and play the game (a Windows and Mac build is supplied for ease). After they have done this they are asked to describe the music at four points in the game;</w:t>
+        <w:t>They are then asked to download and play the game (a Windows and Mac build is supplied for ease). After they have done this</w:t>
+      </w:r>
+      <w:r>
+        <w:t>,</w:t>
+      </w:r>
+      <w:r>
+        <w:t xml:space="preserve"> they are asked to describe the music at four points in the game;</w:t>
       </w:r>
     </w:p>
     <w:p>
@@ -4418,7 +4832,13 @@
         <w:t>),</w:t>
       </w:r>
       <w:r>
-        <w:t xml:space="preserve"> if they choose other they are given the option to write how thy would describe the music in their own words, shown below in Figure </w:t>
+        <w:t xml:space="preserve"> if they choose other they are given the option to write how th</w:t>
+      </w:r>
+      <w:r>
+        <w:t>e</w:t>
+      </w:r>
+      <w:r>
+        <w:t xml:space="preserve">y would describe the music in their own words, shown below in Figure </w:t>
       </w:r>
       <w:r>
         <w:rPr>
@@ -4947,7 +5367,13 @@
         </w:tabs>
       </w:pPr>
       <w:r>
-        <w:t xml:space="preserve">To ascertain if the participants could tell which events were causing the music to change they were shown nine distinct events and asked if they effected the music. These included the five events which did affect the music (discussed above, see section </w:t>
+        <w:t xml:space="preserve">To ascertain if the participants could tell which events were causing the music to change they were shown nine distinct events and asked if they </w:t>
+      </w:r>
+      <w:r>
+        <w:t>a</w:t>
+      </w:r>
+      <w:r>
+        <w:t xml:space="preserve">ffected the music. These included the five events which did affect the music (discussed above, see section </w:t>
       </w:r>
       <w:r>
         <w:rPr>
@@ -5036,7 +5462,31 @@
         <w:t>To make sure the participants understood which</w:t>
       </w:r>
       <w:r>
-        <w:t xml:space="preserve"> event was being asked about, a picture of the object in question was supplied, excluding the question on the number of lives, the speed of the player, and the score as this was not a single event a picture of it could not be easily obtained.</w:t>
+        <w:t xml:space="preserve"> event </w:t>
+      </w:r>
+      <w:r>
+        <w:t xml:space="preserve">they were </w:t>
+      </w:r>
+      <w:r>
+        <w:t>being asked about, a picture of the object in question was supplied</w:t>
+      </w:r>
+      <w:r>
+        <w:t xml:space="preserve">. This was not done for </w:t>
+      </w:r>
+      <w:r>
+        <w:t>the question</w:t>
+      </w:r>
+      <w:r>
+        <w:t>s</w:t>
+      </w:r>
+      <w:r>
+        <w:t xml:space="preserve"> on the number of lives, speed of the player, and the score as</w:t>
+      </w:r>
+      <w:r>
+        <w:t xml:space="preserve"> these events contained several temporal elements and so</w:t>
+      </w:r>
+      <w:r>
+        <w:t xml:space="preserve"> picture of it could not be easily obtained.</w:t>
       </w:r>
     </w:p>
     <w:p>
@@ -5045,6 +5495,8 @@
           <w:tab w:val="left" w:pos="1605"/>
         </w:tabs>
       </w:pPr>
+      <w:bookmarkStart w:id="7" w:name="_GoBack"/>
+      <w:bookmarkEnd w:id="7"/>
     </w:p>
     <w:p>
       <w:pPr>
@@ -5084,8 +5536,6 @@
       <w:r>
         <w:t xml:space="preserve"> participants answer </w:t>
       </w:r>
-      <w:bookmarkStart w:id="7" w:name="_GoBack"/>
-      <w:bookmarkEnd w:id="7"/>
     </w:p>
     <w:sectPr>
       <w:pgSz w:w="11906" w:h="16838"/>

</xml_diff>